<commit_message>
updated api link in read me
</commit_message>
<xml_diff>
--- a/readme.docx
+++ b/readme.docx
@@ -4,9 +4,22 @@
   <w:body>
     <w:p>
       <w:r>
-        <w:t>hi</w:t>
+        <w:t>API’s for testing:</w:t>
       </w:r>
     </w:p>
+    <w:p/>
+    <w:p>
+      <w:hyperlink r:id="rId4" w:history="1">
+        <w:r>
+          <w:rPr>
+            <w:rStyle w:val="Hyperlink"/>
+          </w:rPr>
+          <w:t>http://rest.learncode.academy/</w:t>
+        </w:r>
+      </w:hyperlink>
+    </w:p>
+    <w:p/>
+    <w:p/>
     <w:sectPr>
       <w:pgSz w:w="12240" w:h="15840"/>
       <w:pgMar w:top="1440" w:right="1440" w:bottom="1440" w:left="1440" w:header="720" w:footer="720" w:gutter="0"/>
@@ -206,6 +219,17 @@
     <w:semiHidden/>
     <w:unhideWhenUsed/>
   </w:style>
+  <w:style w:type="character" w:styleId="Hyperlink">
+    <w:name w:val="Hyperlink"/>
+    <w:basedOn w:val="DefaultParagraphFont"/>
+    <w:uiPriority w:val="99"/>
+    <w:unhideWhenUsed/>
+    <w:rsid w:val="00E60B2B"/>
+    <w:rPr>
+      <w:color w:val="0000FF" w:themeColor="hyperlink"/>
+      <w:u w:val="single"/>
+    </w:rPr>
+  </w:style>
 </w:styles>
 </file>
 

</xml_diff>